<commit_message>
8-7 update; after progress meeting with Will
</commit_message>
<xml_diff>
--- a/Weekly Plans/7-24 Plan.docx
+++ b/Weekly Plans/7-24 Plan.docx
@@ -6,6 +6,7 @@
       <w:pPr>
         <w:jc w:val="center"/>
       </w:pPr>
+      <w:bookmarkStart w:id="0" w:name="_Hlk141361484"/>
       <w:r>
         <w:rPr>
           <w:b/>
@@ -53,25 +54,62 @@
       </w:r>
     </w:p>
     <w:p>
-      <w:pPr>
-        <w:pStyle w:val="ListParagraph"/>
-        <w:numPr>
-          <w:ilvl w:val="0"/>
-          <w:numId w:val="5"/>
-        </w:numPr>
-      </w:pPr>
+      <w:sdt>
+        <w:sdtPr>
+          <w:rPr>
+            <w:rFonts w:ascii="MS Gothic" w:eastAsia="MS Gothic" w:hAnsi="MS Gothic"/>
+          </w:rPr>
+          <w:id w:val="464160992"/>
+          <w14:checkbox>
+            <w14:checked w14:val="1"/>
+            <w14:checkedState w14:val="2612" w14:font="MS Gothic"/>
+            <w14:uncheckedState w14:val="2610" w14:font="MS Gothic"/>
+          </w14:checkbox>
+        </w:sdtPr>
+        <w:sdtContent>
+          <w:r>
+            <w:rPr>
+              <w:rFonts w:ascii="MS Gothic" w:eastAsia="MS Gothic" w:hAnsi="MS Gothic" w:hint="eastAsia"/>
+            </w:rPr>
+            <w:t>☒</w:t>
+          </w:r>
+        </w:sdtContent>
+      </w:sdt>
+      <w:r>
+        <w:tab/>
+      </w:r>
       <w:r>
         <w:t>Make MYPL</w:t>
       </w:r>
     </w:p>
     <w:p>
-      <w:pPr>
-        <w:pStyle w:val="ListParagraph"/>
-        <w:numPr>
-          <w:ilvl w:val="0"/>
-          <w:numId w:val="5"/>
-        </w:numPr>
-      </w:pPr>
+      <w:sdt>
+        <w:sdtPr>
+          <w:rPr>
+            <w:rFonts w:ascii="MS Gothic" w:eastAsia="MS Gothic" w:hAnsi="MS Gothic"/>
+          </w:rPr>
+          <w:id w:val="485816127"/>
+          <w14:checkbox>
+            <w14:checked w14:val="1"/>
+            <w14:checkedState w14:val="2612" w14:font="MS Gothic"/>
+            <w14:uncheckedState w14:val="2610" w14:font="MS Gothic"/>
+          </w14:checkbox>
+        </w:sdtPr>
+        <w:sdtContent>
+          <w:r>
+            <w:rPr>
+              <w:rFonts w:ascii="MS Gothic" w:eastAsia="MS Gothic" w:hAnsi="MS Gothic" w:hint="eastAsia"/>
+            </w:rPr>
+            <w:t>☒</w:t>
+          </w:r>
+        </w:sdtContent>
+      </w:sdt>
+      <w:r>
+        <w:tab/>
+      </w:r>
+      <w:r>
+        <w:t xml:space="preserve"> </w:t>
+      </w:r>
       <w:r>
         <w:t xml:space="preserve">Liquid culture </w:t>
       </w:r>
@@ -94,13 +132,33 @@
       </w:r>
     </w:p>
     <w:p>
-      <w:pPr>
-        <w:pStyle w:val="ListParagraph"/>
-        <w:numPr>
-          <w:ilvl w:val="0"/>
-          <w:numId w:val="1"/>
-        </w:numPr>
-      </w:pPr>
+      <w:sdt>
+        <w:sdtPr>
+          <w:rPr>
+            <w:rFonts w:ascii="MS Gothic" w:eastAsia="MS Gothic" w:hAnsi="MS Gothic"/>
+          </w:rPr>
+          <w:id w:val="-754429105"/>
+          <w14:checkbox>
+            <w14:checked w14:val="1"/>
+            <w14:checkedState w14:val="2612" w14:font="MS Gothic"/>
+            <w14:uncheckedState w14:val="2610" w14:font="MS Gothic"/>
+          </w14:checkbox>
+        </w:sdtPr>
+        <w:sdtContent>
+          <w:r>
+            <w:rPr>
+              <w:rFonts w:ascii="MS Gothic" w:eastAsia="MS Gothic" w:hAnsi="MS Gothic" w:hint="eastAsia"/>
+            </w:rPr>
+            <w:t>☒</w:t>
+          </w:r>
+        </w:sdtContent>
+      </w:sdt>
+      <w:r>
+        <w:tab/>
+      </w:r>
+      <w:r>
+        <w:t xml:space="preserve"> </w:t>
+      </w:r>
       <w:r>
         <w:t>Antibiotic screen (</w:t>
       </w:r>
@@ -111,20 +169,46 @@
         <w:t xml:space="preserve"> against </w:t>
       </w:r>
       <w:r>
-        <w:t>Rif/Tet</w:t>
+        <w:t>Kan</w:t>
+      </w:r>
+      <w:r>
+        <w:t>/</w:t>
+      </w:r>
+      <w:r>
+        <w:t>Rif</w:t>
       </w:r>
       <w:r>
         <w:t>)</w:t>
       </w:r>
     </w:p>
     <w:p>
-      <w:pPr>
-        <w:pStyle w:val="ListParagraph"/>
-        <w:numPr>
-          <w:ilvl w:val="0"/>
-          <w:numId w:val="1"/>
-        </w:numPr>
-      </w:pPr>
+      <w:sdt>
+        <w:sdtPr>
+          <w:rPr>
+            <w:rFonts w:ascii="MS Gothic" w:eastAsia="MS Gothic" w:hAnsi="MS Gothic"/>
+          </w:rPr>
+          <w:id w:val="-1764290494"/>
+          <w14:checkbox>
+            <w14:checked w14:val="1"/>
+            <w14:checkedState w14:val="2612" w14:font="MS Gothic"/>
+            <w14:uncheckedState w14:val="2610" w14:font="MS Gothic"/>
+          </w14:checkbox>
+        </w:sdtPr>
+        <w:sdtContent>
+          <w:r>
+            <w:rPr>
+              <w:rFonts w:ascii="MS Gothic" w:eastAsia="MS Gothic" w:hAnsi="MS Gothic" w:hint="eastAsia"/>
+            </w:rPr>
+            <w:t>☒</w:t>
+          </w:r>
+        </w:sdtContent>
+      </w:sdt>
+      <w:r>
+        <w:tab/>
+      </w:r>
+      <w:r>
+        <w:t xml:space="preserve"> </w:t>
+      </w:r>
       <w:r>
         <w:t xml:space="preserve">Liquid culture </w:t>
       </w:r>
@@ -138,15 +222,161 @@
       </w:r>
     </w:p>
     <w:p>
-      <w:pPr>
-        <w:pStyle w:val="ListParagraph"/>
-        <w:numPr>
-          <w:ilvl w:val="0"/>
-          <w:numId w:val="1"/>
-        </w:numPr>
-      </w:pPr>
-      <w:r>
-        <w:t xml:space="preserve">Make MYPL square </w:t>
+      <w:sdt>
+        <w:sdtPr>
+          <w:rPr>
+            <w:rFonts w:ascii="MS Gothic" w:eastAsia="MS Gothic" w:hAnsi="MS Gothic"/>
+          </w:rPr>
+          <w:id w:val="-1979832386"/>
+          <w14:checkbox>
+            <w14:checked w14:val="1"/>
+            <w14:checkedState w14:val="2612" w14:font="MS Gothic"/>
+            <w14:uncheckedState w14:val="2610" w14:font="MS Gothic"/>
+          </w14:checkbox>
+        </w:sdtPr>
+        <w:sdtContent>
+          <w:r>
+            <w:rPr>
+              <w:rFonts w:ascii="MS Gothic" w:eastAsia="MS Gothic" w:hAnsi="MS Gothic" w:hint="eastAsia"/>
+            </w:rPr>
+            <w:t>☒</w:t>
+          </w:r>
+        </w:sdtContent>
+      </w:sdt>
+      <w:r>
+        <w:tab/>
+      </w:r>
+      <w:r>
+        <w:t xml:space="preserve"> </w:t>
+      </w:r>
+      <w:r>
+        <w:t>Make MYPL square plates</w:t>
+      </w:r>
+      <w:r>
+        <w:t xml:space="preserve"> (made MYPL, messed up agar)</w:t>
+      </w:r>
+    </w:p>
+    <w:p>
+      <w:sdt>
+        <w:sdtPr>
+          <w:rPr>
+            <w:rFonts w:ascii="MS Gothic" w:eastAsia="MS Gothic" w:hAnsi="MS Gothic"/>
+          </w:rPr>
+          <w:id w:val="-289514535"/>
+          <w14:checkbox>
+            <w14:checked w14:val="1"/>
+            <w14:checkedState w14:val="2612" w14:font="MS Gothic"/>
+            <w14:uncheckedState w14:val="2610" w14:font="MS Gothic"/>
+          </w14:checkbox>
+        </w:sdtPr>
+        <w:sdtContent>
+          <w:r>
+            <w:rPr>
+              <w:rFonts w:ascii="MS Gothic" w:eastAsia="MS Gothic" w:hAnsi="MS Gothic" w:hint="eastAsia"/>
+            </w:rPr>
+            <w:t>☒</w:t>
+          </w:r>
+        </w:sdtContent>
+      </w:sdt>
+      <w:r>
+        <w:tab/>
+      </w:r>
+      <w:r>
+        <w:t xml:space="preserve"> L</w:t>
+      </w:r>
+      <w:r>
+        <w:t>iquid culture ZTGs for HOI experiment</w:t>
+      </w:r>
+    </w:p>
+    <w:p>
+      <w:r>
+        <w:t>Tuesday 7/</w:t>
+      </w:r>
+      <w:r>
+        <w:t>25</w:t>
+      </w:r>
+      <w:r>
+        <w:t xml:space="preserve"> (c/o </w:t>
+      </w:r>
+      <w:r>
+        <w:t>sick</w:t>
+      </w:r>
+      <w:r>
+        <w:t>)</w:t>
+      </w:r>
+      <w:r>
+        <w:t>:</w:t>
+      </w:r>
+    </w:p>
+    <w:p>
+      <w:sdt>
+        <w:sdtPr>
+          <w:rPr>
+            <w:rFonts w:ascii="MS Gothic" w:eastAsia="MS Gothic" w:hAnsi="MS Gothic"/>
+          </w:rPr>
+          <w:id w:val="-1919469908"/>
+          <w14:checkbox>
+            <w14:checked w14:val="1"/>
+            <w14:checkedState w14:val="2612" w14:font="MS Gothic"/>
+            <w14:uncheckedState w14:val="2610" w14:font="MS Gothic"/>
+          </w14:checkbox>
+        </w:sdtPr>
+        <w:sdtContent>
+          <w:r>
+            <w:rPr>
+              <w:rFonts w:ascii="MS Gothic" w:eastAsia="MS Gothic" w:hAnsi="MS Gothic" w:hint="eastAsia"/>
+            </w:rPr>
+            <w:t>☒</w:t>
+          </w:r>
+        </w:sdtContent>
+      </w:sdt>
+      <w:r>
+        <w:tab/>
+      </w:r>
+      <w:r>
+        <w:t xml:space="preserve"> </w:t>
+      </w:r>
+      <w:r>
+        <w:t xml:space="preserve">Liquid culture </w:t>
+      </w:r>
+      <w:r>
+        <w:t xml:space="preserve">Am, As, </w:t>
+      </w:r>
+      <w:r>
+        <w:t>Ac for use on 7/</w:t>
+      </w:r>
+      <w:r>
+        <w:t>26</w:t>
+      </w:r>
+      <w:r>
+        <w:t xml:space="preserve"> (used leftover from 7/24)</w:t>
+      </w:r>
+    </w:p>
+    <w:p>
+      <w:sdt>
+        <w:sdtPr>
+          <w:rPr>
+            <w:rFonts w:ascii="MS Gothic" w:eastAsia="MS Gothic" w:hAnsi="MS Gothic"/>
+          </w:rPr>
+          <w:id w:val="-564562443"/>
+          <w14:checkbox>
+            <w14:checked w14:val="0"/>
+            <w14:checkedState w14:val="2612" w14:font="MS Gothic"/>
+            <w14:uncheckedState w14:val="2610" w14:font="MS Gothic"/>
+          </w14:checkbox>
+        </w:sdtPr>
+        <w:sdtContent>
+          <w:r>
+            <w:rPr>
+              <w:rFonts w:ascii="MS Gothic" w:eastAsia="MS Gothic" w:hAnsi="MS Gothic" w:hint="eastAsia"/>
+            </w:rPr>
+            <w:t>☐</w:t>
+          </w:r>
+        </w:sdtContent>
+      </w:sdt>
+      <w:r>
+        <w:tab/>
+        <w:t xml:space="preserve"> Make MYPL square </w:t>
       </w:r>
       <w:proofErr w:type="gramStart"/>
       <w:r>
@@ -155,53 +385,117 @@
       <w:proofErr w:type="gramEnd"/>
     </w:p>
     <w:p>
-      <w:pPr>
-        <w:pStyle w:val="ListParagraph"/>
-        <w:numPr>
-          <w:ilvl w:val="0"/>
-          <w:numId w:val="1"/>
-        </w:numPr>
-      </w:pPr>
-      <w:r>
-        <w:t>Liquid culture ZTGs for HOI experiment</w:t>
-      </w:r>
-    </w:p>
-    <w:p>
-      <w:r>
-        <w:t>Tuesday 7/</w:t>
-      </w:r>
-      <w:r>
-        <w:t>25</w:t>
+      <w:sdt>
+        <w:sdtPr>
+          <w:rPr>
+            <w:rFonts w:ascii="MS Gothic" w:eastAsia="MS Gothic" w:hAnsi="MS Gothic"/>
+          </w:rPr>
+          <w:id w:val="-1681185115"/>
+          <w14:checkbox>
+            <w14:checked w14:val="0"/>
+            <w14:checkedState w14:val="2612" w14:font="MS Gothic"/>
+            <w14:uncheckedState w14:val="2610" w14:font="MS Gothic"/>
+          </w14:checkbox>
+        </w:sdtPr>
+        <w:sdtContent>
+          <w:r>
+            <w:rPr>
+              <w:rFonts w:ascii="MS Gothic" w:eastAsia="MS Gothic" w:hAnsi="MS Gothic" w:hint="eastAsia"/>
+            </w:rPr>
+            <w:t>☐</w:t>
+          </w:r>
+        </w:sdtContent>
+      </w:sdt>
+      <w:r>
+        <w:tab/>
+      </w:r>
+      <w:r>
+        <w:t xml:space="preserve"> </w:t>
+      </w:r>
+      <w:r>
+        <w:t>gDNA extraction on At</w:t>
+      </w:r>
+    </w:p>
+    <w:p>
+      <w:r>
+        <w:t>Wednesday 7/</w:t>
+      </w:r>
+      <w:r>
+        <w:t>26</w:t>
       </w:r>
       <w:r>
         <w:t>:</w:t>
       </w:r>
     </w:p>
     <w:p>
-      <w:pPr>
-        <w:pStyle w:val="ListParagraph"/>
-        <w:numPr>
-          <w:ilvl w:val="0"/>
-          <w:numId w:val="1"/>
-        </w:numPr>
-      </w:pPr>
-      <w:r>
-        <w:t>Liquid culture Ac for use on 7/</w:t>
-      </w:r>
-      <w:r>
-        <w:t>26</w:t>
-      </w:r>
-    </w:p>
-    <w:p>
-      <w:pPr>
-        <w:pStyle w:val="ListParagraph"/>
-        <w:numPr>
-          <w:ilvl w:val="0"/>
-          <w:numId w:val="1"/>
-        </w:numPr>
-      </w:pPr>
-      <w:r>
-        <w:t xml:space="preserve">gDNA extraction on </w:t>
+      <w:sdt>
+        <w:sdtPr>
+          <w:rPr>
+            <w:rFonts w:ascii="MS Gothic" w:eastAsia="MS Gothic" w:hAnsi="MS Gothic"/>
+          </w:rPr>
+          <w:id w:val="621575728"/>
+          <w14:checkbox>
+            <w14:checked w14:val="1"/>
+            <w14:checkedState w14:val="2612" w14:font="MS Gothic"/>
+            <w14:uncheckedState w14:val="2610" w14:font="MS Gothic"/>
+          </w14:checkbox>
+        </w:sdtPr>
+        <w:sdtContent>
+          <w:r>
+            <w:rPr>
+              <w:rFonts w:ascii="MS Gothic" w:eastAsia="MS Gothic" w:hAnsi="MS Gothic" w:hint="eastAsia"/>
+            </w:rPr>
+            <w:t>☒</w:t>
+          </w:r>
+        </w:sdtContent>
+      </w:sdt>
+      <w:r>
+        <w:tab/>
+      </w:r>
+      <w:r>
+        <w:t xml:space="preserve"> </w:t>
+      </w:r>
+      <w:r>
+        <w:t>Antibiotic screen (</w:t>
+      </w:r>
+      <w:r>
+        <w:t xml:space="preserve">Am/As against Tet, </w:t>
+      </w:r>
+      <w:r>
+        <w:t xml:space="preserve">Ac against </w:t>
+      </w:r>
+      <w:r>
+        <w:t>Carb/Cam</w:t>
+      </w:r>
+      <w:r>
+        <w:t>)</w:t>
+      </w:r>
+    </w:p>
+    <w:p>
+      <w:sdt>
+        <w:sdtPr>
+          <w:rPr>
+            <w:rFonts w:ascii="MS Gothic" w:eastAsia="MS Gothic" w:hAnsi="MS Gothic"/>
+          </w:rPr>
+          <w:id w:val="-1785338524"/>
+          <w14:checkbox>
+            <w14:checked w14:val="1"/>
+            <w14:checkedState w14:val="2612" w14:font="MS Gothic"/>
+            <w14:uncheckedState w14:val="2610" w14:font="MS Gothic"/>
+          </w14:checkbox>
+        </w:sdtPr>
+        <w:sdtContent>
+          <w:r>
+            <w:rPr>
+              <w:rFonts w:ascii="MS Gothic" w:eastAsia="MS Gothic" w:hAnsi="MS Gothic" w:hint="eastAsia"/>
+            </w:rPr>
+            <w:t>☒</w:t>
+          </w:r>
+        </w:sdtContent>
+      </w:sdt>
+      <w:r>
+        <w:tab/>
+        <w:t xml:space="preserve"> gDNA extraction on </w:t>
       </w:r>
       <w:proofErr w:type="gramStart"/>
       <w:r>
@@ -209,222 +503,690 @@
       </w:r>
       <w:proofErr w:type="gramEnd"/>
       <w:r>
-        <w:t>?</w:t>
-      </w:r>
-    </w:p>
-    <w:p>
-      <w:r>
-        <w:t>Wednesday 7/</w:t>
-      </w:r>
-      <w:r>
-        <w:t>26</w:t>
+        <w:t xml:space="preserve"> (extraction and PCR complete)</w:t>
+      </w:r>
+    </w:p>
+    <w:p>
+      <w:sdt>
+        <w:sdtPr>
+          <w:rPr>
+            <w:rFonts w:ascii="MS Gothic" w:eastAsia="MS Gothic" w:hAnsi="MS Gothic"/>
+          </w:rPr>
+          <w:id w:val="497155477"/>
+          <w14:checkbox>
+            <w14:checked w14:val="1"/>
+            <w14:checkedState w14:val="2612" w14:font="MS Gothic"/>
+            <w14:uncheckedState w14:val="2610" w14:font="MS Gothic"/>
+          </w14:checkbox>
+        </w:sdtPr>
+        <w:sdtContent>
+          <w:r>
+            <w:rPr>
+              <w:rFonts w:ascii="MS Gothic" w:eastAsia="MS Gothic" w:hAnsi="MS Gothic" w:hint="eastAsia"/>
+            </w:rPr>
+            <w:t>☒</w:t>
+          </w:r>
+        </w:sdtContent>
+      </w:sdt>
+      <w:r>
+        <w:tab/>
+      </w:r>
+      <w:r>
+        <w:t xml:space="preserve"> </w:t>
+      </w:r>
+      <w:r>
+        <w:t>Pull Am/As-</w:t>
+      </w:r>
+      <w:r>
+        <w:t>Kan</w:t>
+      </w:r>
+      <w:r>
+        <w:t>/</w:t>
+      </w:r>
+      <w:r>
+        <w:t>Rif</w:t>
+      </w:r>
+      <w:r>
+        <w:t xml:space="preserve"> antibiotic screen data from 7/</w:t>
+      </w:r>
+      <w:r>
+        <w:t>24</w:t>
+      </w:r>
+    </w:p>
+    <w:p>
+      <w:sdt>
+        <w:sdtPr>
+          <w:rPr>
+            <w:rFonts w:ascii="MS Gothic" w:eastAsia="MS Gothic" w:hAnsi="MS Gothic"/>
+          </w:rPr>
+          <w:id w:val="1133294439"/>
+          <w14:checkbox>
+            <w14:checked w14:val="1"/>
+            <w14:checkedState w14:val="2612" w14:font="MS Gothic"/>
+            <w14:uncheckedState w14:val="2610" w14:font="MS Gothic"/>
+          </w14:checkbox>
+        </w:sdtPr>
+        <w:sdtContent>
+          <w:r>
+            <w:rPr>
+              <w:rFonts w:ascii="MS Gothic" w:eastAsia="MS Gothic" w:hAnsi="MS Gothic" w:hint="eastAsia"/>
+            </w:rPr>
+            <w:t>☒</w:t>
+          </w:r>
+        </w:sdtContent>
+      </w:sdt>
+      <w:r>
+        <w:tab/>
+      </w:r>
+      <w:r>
+        <w:t xml:space="preserve"> </w:t>
+      </w:r>
+      <w:r>
+        <w:t>Liquid culture A</w:t>
+      </w:r>
+      <w:r>
+        <w:t>o</w:t>
+      </w:r>
+      <w:r>
+        <w:t xml:space="preserve"> for use on 7/2</w:t>
+      </w:r>
+      <w:r>
+        <w:t>7</w:t>
+      </w:r>
+    </w:p>
+    <w:p>
+      <w:sdt>
+        <w:sdtPr>
+          <w:rPr>
+            <w:rFonts w:ascii="MS Gothic" w:eastAsia="MS Gothic" w:hAnsi="MS Gothic"/>
+          </w:rPr>
+          <w:id w:val="-1863115359"/>
+          <w14:checkbox>
+            <w14:checked w14:val="1"/>
+            <w14:checkedState w14:val="2612" w14:font="MS Gothic"/>
+            <w14:uncheckedState w14:val="2610" w14:font="MS Gothic"/>
+          </w14:checkbox>
+        </w:sdtPr>
+        <w:sdtContent>
+          <w:r>
+            <w:rPr>
+              <w:rFonts w:ascii="MS Gothic" w:eastAsia="MS Gothic" w:hAnsi="MS Gothic" w:hint="eastAsia"/>
+            </w:rPr>
+            <w:t>☒</w:t>
+          </w:r>
+        </w:sdtContent>
+      </w:sdt>
+      <w:r>
+        <w:tab/>
+        <w:t xml:space="preserve"> </w:t>
+      </w:r>
+      <w:r>
+        <w:t>Transfer ZTGs to 50% CDM</w:t>
+      </w:r>
+    </w:p>
+    <w:p>
+      <w:sdt>
+        <w:sdtPr>
+          <w:rPr>
+            <w:rFonts w:ascii="MS Gothic" w:eastAsia="MS Gothic" w:hAnsi="MS Gothic"/>
+          </w:rPr>
+          <w:id w:val="-819957848"/>
+          <w14:checkbox>
+            <w14:checked w14:val="1"/>
+            <w14:checkedState w14:val="2612" w14:font="MS Gothic"/>
+            <w14:uncheckedState w14:val="2610" w14:font="MS Gothic"/>
+          </w14:checkbox>
+        </w:sdtPr>
+        <w:sdtContent>
+          <w:r>
+            <w:rPr>
+              <w:rFonts w:ascii="MS Gothic" w:eastAsia="MS Gothic" w:hAnsi="MS Gothic" w:hint="eastAsia"/>
+            </w:rPr>
+            <w:t>☒</w:t>
+          </w:r>
+        </w:sdtContent>
+      </w:sdt>
+      <w:r>
+        <w:tab/>
+      </w:r>
+      <w:r>
+        <w:t>I-9 meeting @ 10 am</w:t>
+      </w:r>
+    </w:p>
+    <w:p>
+      <w:r>
+        <w:t>Thursday 7/2</w:t>
+      </w:r>
+      <w:r>
+        <w:t>7</w:t>
       </w:r>
       <w:r>
         <w:t>:</w:t>
       </w:r>
     </w:p>
     <w:p>
-      <w:pPr>
-        <w:pStyle w:val="ListParagraph"/>
-        <w:numPr>
-          <w:ilvl w:val="0"/>
-          <w:numId w:val="2"/>
-        </w:numPr>
-      </w:pPr>
-      <w:r>
-        <w:t xml:space="preserve">Antibiotic screen (Ac against </w:t>
-      </w:r>
-      <w:r>
-        <w:t>Carb/Cam/</w:t>
-      </w:r>
-      <w:r>
-        <w:t>Erm/Gen</w:t>
+      <w:sdt>
+        <w:sdtPr>
+          <w:rPr>
+            <w:rFonts w:ascii="MS Gothic" w:eastAsia="MS Gothic" w:hAnsi="MS Gothic"/>
+          </w:rPr>
+          <w:id w:val="-1346545718"/>
+          <w14:checkbox>
+            <w14:checked w14:val="1"/>
+            <w14:checkedState w14:val="2612" w14:font="MS Gothic"/>
+            <w14:uncheckedState w14:val="2610" w14:font="MS Gothic"/>
+          </w14:checkbox>
+        </w:sdtPr>
+        <w:sdtContent>
+          <w:r>
+            <w:rPr>
+              <w:rFonts w:ascii="MS Gothic" w:eastAsia="MS Gothic" w:hAnsi="MS Gothic" w:hint="eastAsia"/>
+            </w:rPr>
+            <w:t>☒</w:t>
+          </w:r>
+        </w:sdtContent>
+      </w:sdt>
+      <w:r>
+        <w:tab/>
+        <w:t xml:space="preserve"> gDNA extraction on </w:t>
+      </w:r>
+      <w:proofErr w:type="gramStart"/>
+      <w:r>
+        <w:t>At</w:t>
+      </w:r>
+      <w:proofErr w:type="gramEnd"/>
+      <w:r>
+        <w:t xml:space="preserve"> (primers are likely the cause of failed PCR)</w:t>
+      </w:r>
+    </w:p>
+    <w:p>
+      <w:sdt>
+        <w:sdtPr>
+          <w:rPr>
+            <w:rFonts w:ascii="MS Gothic" w:eastAsia="MS Gothic" w:hAnsi="MS Gothic"/>
+          </w:rPr>
+          <w:id w:val="-167795045"/>
+          <w14:checkbox>
+            <w14:checked w14:val="1"/>
+            <w14:checkedState w14:val="2612" w14:font="MS Gothic"/>
+            <w14:uncheckedState w14:val="2610" w14:font="MS Gothic"/>
+          </w14:checkbox>
+        </w:sdtPr>
+        <w:sdtContent>
+          <w:r>
+            <w:rPr>
+              <w:rFonts w:ascii="MS Gothic" w:eastAsia="MS Gothic" w:hAnsi="MS Gothic" w:hint="eastAsia"/>
+            </w:rPr>
+            <w:t>☒</w:t>
+          </w:r>
+        </w:sdtContent>
+      </w:sdt>
+      <w:r>
+        <w:tab/>
+      </w:r>
+      <w:r>
+        <w:t xml:space="preserve"> </w:t>
+      </w:r>
+      <w:r>
+        <w:t>Liquid culture Ac for use on 7/2</w:t>
+      </w:r>
+      <w:r>
+        <w:t>8</w:t>
+      </w:r>
+    </w:p>
+    <w:p>
+      <w:sdt>
+        <w:sdtPr>
+          <w:rPr>
+            <w:rFonts w:ascii="MS Gothic" w:eastAsia="MS Gothic" w:hAnsi="MS Gothic"/>
+          </w:rPr>
+          <w:id w:val="532236013"/>
+          <w14:checkbox>
+            <w14:checked w14:val="0"/>
+            <w14:checkedState w14:val="2612" w14:font="MS Gothic"/>
+            <w14:uncheckedState w14:val="2610" w14:font="MS Gothic"/>
+          </w14:checkbox>
+        </w:sdtPr>
+        <w:sdtContent>
+          <w:r>
+            <w:rPr>
+              <w:rFonts w:ascii="MS Gothic" w:eastAsia="MS Gothic" w:hAnsi="MS Gothic" w:hint="eastAsia"/>
+            </w:rPr>
+            <w:t>☐</w:t>
+          </w:r>
+        </w:sdtContent>
+      </w:sdt>
+      <w:r>
+        <w:tab/>
+        <w:t xml:space="preserve"> Make MYPL square plates</w:t>
+      </w:r>
+      <w:r>
+        <w:t xml:space="preserve"> (no time)</w:t>
+      </w:r>
+    </w:p>
+    <w:p>
+      <w:sdt>
+        <w:sdtPr>
+          <w:rPr>
+            <w:rFonts w:ascii="MS Gothic" w:eastAsia="MS Gothic" w:hAnsi="MS Gothic"/>
+          </w:rPr>
+          <w:id w:val="-18314689"/>
+          <w14:checkbox>
+            <w14:checked w14:val="0"/>
+            <w14:checkedState w14:val="2612" w14:font="MS Gothic"/>
+            <w14:uncheckedState w14:val="2610" w14:font="MS Gothic"/>
+          </w14:checkbox>
+        </w:sdtPr>
+        <w:sdtContent>
+          <w:r>
+            <w:rPr>
+              <w:rFonts w:ascii="MS Gothic" w:eastAsia="MS Gothic" w:hAnsi="MS Gothic" w:hint="eastAsia"/>
+            </w:rPr>
+            <w:t>☐</w:t>
+          </w:r>
+        </w:sdtContent>
+      </w:sdt>
+      <w:r>
+        <w:tab/>
+        <w:t xml:space="preserve"> Make </w:t>
+      </w:r>
+      <w:r>
+        <w:t>LB</w:t>
+      </w:r>
+      <w:r>
+        <w:t xml:space="preserve"> square plates</w:t>
+      </w:r>
+      <w:r>
+        <w:t xml:space="preserve"> (no time)</w:t>
+      </w:r>
+    </w:p>
+    <w:p>
+      <w:sdt>
+        <w:sdtPr>
+          <w:rPr>
+            <w:rFonts w:ascii="MS Gothic" w:eastAsia="MS Gothic" w:hAnsi="MS Gothic"/>
+          </w:rPr>
+          <w:id w:val="-632099633"/>
+          <w14:checkbox>
+            <w14:checked w14:val="1"/>
+            <w14:checkedState w14:val="2612" w14:font="MS Gothic"/>
+            <w14:uncheckedState w14:val="2610" w14:font="MS Gothic"/>
+          </w14:checkbox>
+        </w:sdtPr>
+        <w:sdtContent>
+          <w:r>
+            <w:rPr>
+              <w:rFonts w:ascii="MS Gothic" w:eastAsia="MS Gothic" w:hAnsi="MS Gothic" w:hint="eastAsia"/>
+            </w:rPr>
+            <w:t>☒</w:t>
+          </w:r>
+        </w:sdtContent>
+      </w:sdt>
+      <w:r>
+        <w:tab/>
+        <w:t xml:space="preserve"> </w:t>
+      </w:r>
+      <w:r>
+        <w:t xml:space="preserve">Send </w:t>
+      </w:r>
+      <w:proofErr w:type="spellStart"/>
+      <w:r>
+        <w:t>Lp</w:t>
+      </w:r>
+      <w:proofErr w:type="spellEnd"/>
+      <w:r>
+        <w:t xml:space="preserve"> gDNA for </w:t>
+      </w:r>
+      <w:proofErr w:type="gramStart"/>
+      <w:r>
+        <w:t>sequencing</w:t>
+      </w:r>
+      <w:proofErr w:type="gramEnd"/>
+    </w:p>
+    <w:p>
+      <w:sdt>
+        <w:sdtPr>
+          <w:rPr>
+            <w:rFonts w:ascii="MS Gothic" w:eastAsia="MS Gothic" w:hAnsi="MS Gothic"/>
+          </w:rPr>
+          <w:id w:val="713154698"/>
+          <w14:checkbox>
+            <w14:checked w14:val="0"/>
+            <w14:checkedState w14:val="2612" w14:font="MS Gothic"/>
+            <w14:uncheckedState w14:val="2610" w14:font="MS Gothic"/>
+          </w14:checkbox>
+        </w:sdtPr>
+        <w:sdtContent>
+          <w:r>
+            <w:rPr>
+              <w:rFonts w:ascii="MS Gothic" w:eastAsia="MS Gothic" w:hAnsi="MS Gothic" w:hint="eastAsia"/>
+            </w:rPr>
+            <w:t>☐</w:t>
+          </w:r>
+        </w:sdtContent>
+      </w:sdt>
+      <w:r>
+        <w:tab/>
+      </w:r>
+      <w:r>
+        <w:t xml:space="preserve"> </w:t>
+      </w:r>
+      <w:r>
+        <w:t>gDNA extraction on Ao?</w:t>
+      </w:r>
+      <w:r>
+        <w:t xml:space="preserve"> (</w:t>
+      </w:r>
+      <w:proofErr w:type="gramStart"/>
+      <w:r>
+        <w:t>not</w:t>
+      </w:r>
+      <w:proofErr w:type="gramEnd"/>
+      <w:r>
+        <w:t xml:space="preserve"> until we get new primers)</w:t>
+      </w:r>
+    </w:p>
+    <w:p>
+      <w:r>
+        <w:t>Friday 7/2</w:t>
+      </w:r>
+      <w:r>
+        <w:t>8</w:t>
+      </w:r>
+      <w:r>
+        <w:t>:</w:t>
+      </w:r>
+    </w:p>
+    <w:p>
+      <w:sdt>
+        <w:sdtPr>
+          <w:rPr>
+            <w:rFonts w:ascii="MS Gothic" w:eastAsia="MS Gothic" w:hAnsi="MS Gothic"/>
+          </w:rPr>
+          <w:id w:val="-239417510"/>
+          <w14:checkbox>
+            <w14:checked w14:val="1"/>
+            <w14:checkedState w14:val="2612" w14:font="MS Gothic"/>
+            <w14:uncheckedState w14:val="2610" w14:font="MS Gothic"/>
+          </w14:checkbox>
+        </w:sdtPr>
+        <w:sdtContent>
+          <w:r>
+            <w:rPr>
+              <w:rFonts w:ascii="MS Gothic" w:eastAsia="MS Gothic" w:hAnsi="MS Gothic" w:hint="eastAsia"/>
+            </w:rPr>
+            <w:t>☒</w:t>
+          </w:r>
+        </w:sdtContent>
+      </w:sdt>
+      <w:r>
+        <w:tab/>
+      </w:r>
+      <w:r>
+        <w:t xml:space="preserve"> </w:t>
+      </w:r>
+      <w:r>
+        <w:t xml:space="preserve">Pull </w:t>
+      </w:r>
+      <w:r>
+        <w:t>Am/As-Tet, Ac-Carb/Cam</w:t>
+      </w:r>
+      <w:r>
+        <w:t xml:space="preserve"> antibiotic screen data from 7/</w:t>
+      </w:r>
+      <w:r>
+        <w:t>27</w:t>
+      </w:r>
+    </w:p>
+    <w:bookmarkStart w:id="1" w:name="_Hlk141780111"/>
+    <w:p>
+      <w:sdt>
+        <w:sdtPr>
+          <w:rPr>
+            <w:rFonts w:ascii="MS Gothic" w:eastAsia="MS Gothic" w:hAnsi="MS Gothic"/>
+          </w:rPr>
+          <w:id w:val="635843766"/>
+          <w14:checkbox>
+            <w14:checked w14:val="0"/>
+            <w14:checkedState w14:val="2612" w14:font="MS Gothic"/>
+            <w14:uncheckedState w14:val="2610" w14:font="MS Gothic"/>
+          </w14:checkbox>
+        </w:sdtPr>
+        <w:sdtContent>
+          <w:r>
+            <w:rPr>
+              <w:rFonts w:ascii="MS Gothic" w:eastAsia="MS Gothic" w:hAnsi="MS Gothic" w:hint="eastAsia"/>
+            </w:rPr>
+            <w:t>☐</w:t>
+          </w:r>
+        </w:sdtContent>
+      </w:sdt>
+      <w:r>
+        <w:tab/>
+      </w:r>
+      <w:r>
+        <w:t xml:space="preserve"> </w:t>
+      </w:r>
+      <w:r>
+        <w:t>Antibiotic screen (Ac against</w:t>
+      </w:r>
+      <w:r>
+        <w:t xml:space="preserve"> </w:t>
+      </w:r>
+      <w:r>
+        <w:t>Erm/Gen/</w:t>
+      </w:r>
+      <w:r>
+        <w:t>Kan/Ri</w:t>
+      </w:r>
+      <w:r>
+        <w:t>f</w:t>
       </w:r>
       <w:r>
         <w:t>)</w:t>
       </w:r>
-    </w:p>
-    <w:p>
-      <w:pPr>
-        <w:pStyle w:val="ListParagraph"/>
-        <w:numPr>
-          <w:ilvl w:val="0"/>
-          <w:numId w:val="2"/>
-        </w:numPr>
-      </w:pPr>
-      <w:r>
-        <w:t>Pull Am/As-Rif/Tet antibiotic screen data from 7/</w:t>
-      </w:r>
-      <w:r>
-        <w:t>24</w:t>
-      </w:r>
-    </w:p>
-    <w:p>
-      <w:pPr>
-        <w:pStyle w:val="ListParagraph"/>
-        <w:numPr>
-          <w:ilvl w:val="0"/>
-          <w:numId w:val="2"/>
-        </w:numPr>
-      </w:pPr>
-      <w:r>
-        <w:t xml:space="preserve">Liquid culture </w:t>
+      <w:r>
+        <w:t xml:space="preserve"> (no PBS?)</w:t>
+      </w:r>
+    </w:p>
+    <w:p>
+      <w:sdt>
+        <w:sdtPr>
+          <w:rPr>
+            <w:rFonts w:ascii="MS Gothic" w:eastAsia="MS Gothic" w:hAnsi="MS Gothic"/>
+          </w:rPr>
+          <w:id w:val="1956912330"/>
+          <w14:checkbox>
+            <w14:checked w14:val="0"/>
+            <w14:checkedState w14:val="2612" w14:font="MS Gothic"/>
+            <w14:uncheckedState w14:val="2610" w14:font="MS Gothic"/>
+          </w14:checkbox>
+        </w:sdtPr>
+        <w:sdtContent>
+          <w:r>
+            <w:rPr>
+              <w:rFonts w:ascii="MS Gothic" w:eastAsia="MS Gothic" w:hAnsi="MS Gothic" w:hint="eastAsia"/>
+            </w:rPr>
+            <w:t>☐</w:t>
+          </w:r>
+        </w:sdtContent>
+      </w:sdt>
+      <w:r>
+        <w:tab/>
+        <w:t xml:space="preserve"> </w:t>
+      </w:r>
+      <w:r>
+        <w:t xml:space="preserve">Process </w:t>
+      </w:r>
+      <w:proofErr w:type="spellStart"/>
+      <w:r>
+        <w:t>Lp</w:t>
+      </w:r>
+      <w:proofErr w:type="spellEnd"/>
+      <w:r>
+        <w:t xml:space="preserve"> sequencing data (sequencing failed)</w:t>
+      </w:r>
+    </w:p>
+    <w:bookmarkEnd w:id="1"/>
+    <w:p>
+      <w:sdt>
+        <w:sdtPr>
+          <w:rPr>
+            <w:rFonts w:ascii="MS Gothic" w:eastAsia="MS Gothic" w:hAnsi="MS Gothic"/>
+          </w:rPr>
+          <w:id w:val="1521895862"/>
+          <w14:checkbox>
+            <w14:checked w14:val="1"/>
+            <w14:checkedState w14:val="2612" w14:font="MS Gothic"/>
+            <w14:uncheckedState w14:val="2610" w14:font="MS Gothic"/>
+          </w14:checkbox>
+        </w:sdtPr>
+        <w:sdtContent>
+          <w:r>
+            <w:rPr>
+              <w:rFonts w:ascii="MS Gothic" w:eastAsia="MS Gothic" w:hAnsi="MS Gothic" w:hint="eastAsia"/>
+            </w:rPr>
+            <w:t>☒</w:t>
+          </w:r>
+        </w:sdtContent>
+      </w:sdt>
+      <w:r>
+        <w:tab/>
+      </w:r>
+      <w:r>
+        <w:t xml:space="preserve"> </w:t>
+      </w:r>
+      <w:r>
+        <w:t>Liquid culture Ac</w:t>
+      </w:r>
+      <w:r>
+        <w:t xml:space="preserve">, </w:t>
+      </w:r>
+      <w:proofErr w:type="spellStart"/>
+      <w:r>
+        <w:t>Lp</w:t>
+      </w:r>
+      <w:proofErr w:type="spellEnd"/>
+      <w:r>
+        <w:t xml:space="preserve">, </w:t>
+      </w:r>
+      <w:proofErr w:type="spellStart"/>
+      <w:r>
+        <w:t>Lb</w:t>
+      </w:r>
+      <w:proofErr w:type="spellEnd"/>
+      <w:r>
+        <w:t xml:space="preserve"> for use on 7/</w:t>
+      </w:r>
+      <w:r>
+        <w:t>31</w:t>
+      </w:r>
+    </w:p>
+    <w:p>
+      <w:sdt>
+        <w:sdtPr>
+          <w:rPr>
+            <w:rFonts w:ascii="MS Gothic" w:eastAsia="MS Gothic" w:hAnsi="MS Gothic"/>
+          </w:rPr>
+          <w:id w:val="-806544754"/>
+          <w14:checkbox>
+            <w14:checked w14:val="1"/>
+            <w14:checkedState w14:val="2612" w14:font="MS Gothic"/>
+            <w14:uncheckedState w14:val="2610" w14:font="MS Gothic"/>
+          </w14:checkbox>
+        </w:sdtPr>
+        <w:sdtContent>
+          <w:r>
+            <w:rPr>
+              <w:rFonts w:ascii="MS Gothic" w:eastAsia="MS Gothic" w:hAnsi="MS Gothic" w:hint="eastAsia"/>
+            </w:rPr>
+            <w:t>☒</w:t>
+          </w:r>
+        </w:sdtContent>
+      </w:sdt>
+      <w:r>
+        <w:tab/>
+      </w:r>
+      <w:r>
+        <w:t xml:space="preserve"> </w:t>
+      </w:r>
+      <w:r>
+        <w:t>Transfer ZTGs to 100% CDM</w:t>
+      </w:r>
+    </w:p>
+    <w:p>
+      <w:sdt>
+        <w:sdtPr>
+          <w:rPr>
+            <w:rFonts w:ascii="MS Gothic" w:eastAsia="MS Gothic" w:hAnsi="MS Gothic"/>
+          </w:rPr>
+          <w:id w:val="1097137703"/>
+          <w14:checkbox>
+            <w14:checked w14:val="1"/>
+            <w14:checkedState w14:val="2612" w14:font="MS Gothic"/>
+            <w14:uncheckedState w14:val="2610" w14:font="MS Gothic"/>
+          </w14:checkbox>
+        </w:sdtPr>
+        <w:sdtContent>
+          <w:r>
+            <w:rPr>
+              <w:rFonts w:ascii="MS Gothic" w:eastAsia="MS Gothic" w:hAnsi="MS Gothic" w:hint="eastAsia"/>
+            </w:rPr>
+            <w:t>☒</w:t>
+          </w:r>
+        </w:sdtContent>
+      </w:sdt>
+      <w:r>
+        <w:tab/>
+        <w:t xml:space="preserve"> Make MYPL square </w:t>
       </w:r>
       <w:proofErr w:type="gramStart"/>
       <w:r>
-        <w:t>At</w:t>
+        <w:t>plates</w:t>
       </w:r>
       <w:proofErr w:type="gramEnd"/>
-      <w:r>
-        <w:t xml:space="preserve"> for use on 7/2</w:t>
-      </w:r>
-      <w:r>
-        <w:t>7</w:t>
-      </w:r>
-    </w:p>
-    <w:p>
-      <w:pPr>
-        <w:pStyle w:val="ListParagraph"/>
-        <w:numPr>
-          <w:ilvl w:val="0"/>
-          <w:numId w:val="2"/>
-        </w:numPr>
-      </w:pPr>
-      <w:r>
-        <w:t>Transfer ZTGs to 50% CDM</w:t>
-      </w:r>
-    </w:p>
-    <w:p>
-      <w:r>
-        <w:t>Thursday 7/2</w:t>
-      </w:r>
-      <w:r>
-        <w:t>7</w:t>
-      </w:r>
-      <w:r>
-        <w:t>:</w:t>
-      </w:r>
-    </w:p>
-    <w:p>
-      <w:pPr>
-        <w:pStyle w:val="ListParagraph"/>
-        <w:numPr>
-          <w:ilvl w:val="0"/>
-          <w:numId w:val="1"/>
-        </w:numPr>
-      </w:pPr>
-      <w:r>
-        <w:t>Liquid culture Ac for use on 7/2</w:t>
-      </w:r>
-      <w:r>
-        <w:t>8</w:t>
-      </w:r>
-    </w:p>
-    <w:p>
-      <w:pPr>
-        <w:pStyle w:val="ListParagraph"/>
-        <w:numPr>
-          <w:ilvl w:val="0"/>
-          <w:numId w:val="1"/>
-        </w:numPr>
-      </w:pPr>
-      <w:r>
-        <w:t>gDNA extraction on Ao?</w:t>
-      </w:r>
-    </w:p>
-    <w:p>
-      <w:r>
-        <w:t>Friday 7/2</w:t>
-      </w:r>
-      <w:r>
-        <w:t>8</w:t>
-      </w:r>
-      <w:r>
-        <w:t>:</w:t>
-      </w:r>
-    </w:p>
-    <w:p>
-      <w:pPr>
-        <w:pStyle w:val="ListParagraph"/>
-        <w:numPr>
-          <w:ilvl w:val="0"/>
-          <w:numId w:val="2"/>
-        </w:numPr>
-      </w:pPr>
-      <w:r>
-        <w:t>Pull Ac-</w:t>
-      </w:r>
-      <w:r>
-        <w:t>Erm/Gen</w:t>
-      </w:r>
-      <w:r>
-        <w:t xml:space="preserve"> antibiotic screen data from 7/</w:t>
-      </w:r>
-      <w:r>
-        <w:t>27</w:t>
-      </w:r>
-    </w:p>
-    <w:p>
-      <w:pPr>
-        <w:pStyle w:val="ListParagraph"/>
-        <w:numPr>
-          <w:ilvl w:val="0"/>
-          <w:numId w:val="2"/>
-        </w:numPr>
-      </w:pPr>
-      <w:r>
-        <w:t>Antibiotic screen (Ac against</w:t>
-      </w:r>
-      <w:r>
-        <w:t xml:space="preserve"> Kan/Rif</w:t>
-      </w:r>
-      <w:r>
-        <w:t>/Tet</w:t>
-      </w:r>
-      <w:r>
-        <w:t>)</w:t>
-      </w:r>
-    </w:p>
-    <w:p>
-      <w:pPr>
-        <w:pStyle w:val="ListParagraph"/>
-        <w:numPr>
-          <w:ilvl w:val="0"/>
-          <w:numId w:val="2"/>
-        </w:numPr>
-      </w:pPr>
-      <w:r>
-        <w:t>Liquid culture Ac for use on 7/</w:t>
-      </w:r>
-      <w:r>
-        <w:t>31</w:t>
-      </w:r>
-    </w:p>
-    <w:p>
-      <w:pPr>
-        <w:pStyle w:val="ListParagraph"/>
-        <w:numPr>
-          <w:ilvl w:val="0"/>
-          <w:numId w:val="2"/>
-        </w:numPr>
-      </w:pPr>
-      <w:r>
-        <w:t>Transfer ZTGs to 100% CDM</w:t>
-      </w:r>
-    </w:p>
-    <w:p>
-      <w:pPr>
-        <w:pStyle w:val="ListParagraph"/>
-        <w:numPr>
-          <w:ilvl w:val="0"/>
-          <w:numId w:val="2"/>
-        </w:numPr>
-      </w:pPr>
-      <w:r>
-        <w:t>Progress meeting @ 11am</w:t>
-      </w:r>
+    </w:p>
+    <w:p>
+      <w:sdt>
+        <w:sdtPr>
+          <w:rPr>
+            <w:rFonts w:ascii="MS Gothic" w:eastAsia="MS Gothic" w:hAnsi="MS Gothic"/>
+          </w:rPr>
+          <w:id w:val="-1654362747"/>
+          <w14:checkbox>
+            <w14:checked w14:val="1"/>
+            <w14:checkedState w14:val="2612" w14:font="MS Gothic"/>
+            <w14:uncheckedState w14:val="2610" w14:font="MS Gothic"/>
+          </w14:checkbox>
+        </w:sdtPr>
+        <w:sdtContent>
+          <w:r>
+            <w:rPr>
+              <w:rFonts w:ascii="MS Gothic" w:eastAsia="MS Gothic" w:hAnsi="MS Gothic" w:hint="eastAsia"/>
+            </w:rPr>
+            <w:t>☒</w:t>
+          </w:r>
+        </w:sdtContent>
+      </w:sdt>
+      <w:r>
+        <w:tab/>
+        <w:t xml:space="preserve"> Make LB square </w:t>
+      </w:r>
+      <w:proofErr w:type="gramStart"/>
+      <w:r>
+        <w:t>plates</w:t>
+      </w:r>
+      <w:proofErr w:type="gramEnd"/>
     </w:p>
     <w:p/>
+    <w:p>
+      <w:r>
+        <w:rPr>
+          <w:rFonts w:ascii="MS Gothic" w:eastAsia="MS Gothic" w:hAnsi="MS Gothic"/>
+        </w:rPr>
+        <w:tab/>
+      </w:r>
+    </w:p>
     <w:p>
       <w:r>
         <w:t>Down-time work:</w:t>
@@ -467,6 +1229,7 @@
       </w:r>
     </w:p>
     <w:p/>
+    <w:bookmarkEnd w:id="0"/>
     <w:p/>
     <w:sectPr>
       <w:pgSz w:w="12240" w:h="15840"/>

</xml_diff>